<commit_message>
corrigindo imagens do cadastro do modelo de arma
</commit_message>
<xml_diff>
--- a/storage/laudos/Laudo 46456.docx
+++ b/storage/laudos/Laudo 46456.docx
@@ -624,7 +624,7 @@
             </w:pPr>
             <w:r>
               <w:rPr/>
-              <w:t xml:space="preserve">ESTOJO</w:t>
+              <w:t xml:space="preserve">CARTUCHO</w:t>
             </w:r>
           </w:p>
         </w:tc>
@@ -648,7 +648,7 @@
             </w:pPr>
             <w:r>
               <w:rPr/>
-              <w:t xml:space="preserve">101010</w:t>
+              <w:t xml:space="preserve">1010</w:t>
             </w:r>
           </w:p>
         </w:tc>
@@ -690,31 +690,31 @@
             </w:pPr>
             <w:r>
               <w:rPr/>
-              <w:t xml:space="preserve">CARTUCHO</w:t>
-            </w:r>
-          </w:p>
-        </w:tc>
-        <w:tc>
-          <w:tcPr/>
-          <w:p>
-            <w:pPr>
-              <w:jc w:val="center"/>
-            </w:pPr>
-            <w:r>
-              <w:rPr/>
-              <w:t xml:space="preserve">WINCHESTER</w:t>
-            </w:r>
-          </w:p>
-        </w:tc>
-        <w:tc>
-          <w:tcPr/>
-          <w:p>
-            <w:pPr>
-              <w:jc w:val="center"/>
-            </w:pPr>
-            <w:r>
-              <w:rPr/>
-              <w:t xml:space="preserve">155</w:t>
+              <w:t xml:space="preserve">ESTOJO</w:t>
+            </w:r>
+          </w:p>
+        </w:tc>
+        <w:tc>
+          <w:tcPr/>
+          <w:p>
+            <w:pPr>
+              <w:jc w:val="center"/>
+            </w:pPr>
+            <w:r>
+              <w:rPr/>
+              <w:t xml:space="preserve">AGUILA</w:t>
+            </w:r>
+          </w:p>
+        </w:tc>
+        <w:tc>
+          <w:tcPr/>
+          <w:p>
+            <w:pPr>
+              <w:jc w:val="center"/>
+            </w:pPr>
+            <w:r>
+              <w:rPr/>
+              <w:t xml:space="preserve">101010</w:t>
             </w:r>
           </w:p>
         </w:tc>
@@ -732,7 +732,7 @@
             </w:pPr>
             <w:r>
               <w:rPr/>
-              <w:t xml:space="preserve">MUNIÇÃO</w:t>
+              <w:t xml:space="preserve">PROJETIL</w:t>
             </w:r>
           </w:p>
         </w:tc>
@@ -756,115 +756,7 @@
             </w:pPr>
             <w:r>
               <w:rPr/>
-              <w:t xml:space="preserve">CARTUCHO</w:t>
-            </w:r>
-          </w:p>
-        </w:tc>
-        <w:tc>
-          <w:tcPr/>
-          <w:p>
-            <w:pPr>
-              <w:jc w:val="center"/>
-            </w:pPr>
-            <w:r>
-              <w:rPr/>
-              <w:t xml:space="preserve">CBC</w:t>
-            </w:r>
-          </w:p>
-        </w:tc>
-        <w:tc>
-          <w:tcPr/>
-          <w:p>
-            <w:pPr>
-              <w:jc w:val="center"/>
-            </w:pPr>
-            <w:r>
-              <w:rPr/>
-              <w:t xml:space="preserve">4545</w:t>
-            </w:r>
-          </w:p>
-        </w:tc>
-      </w:tr>
-      <w:tr>
-        <w:trPr>
-          <w:trHeight w:val="10" w:hRule="atLeast"/>
-          <w:tblHeader w:val="1"/>
-        </w:trPr>
-        <w:tc>
-          <w:tcPr/>
-          <w:p>
-            <w:pPr>
-              <w:jc w:val="center"/>
-            </w:pPr>
-            <w:r>
-              <w:rPr/>
-              <w:t xml:space="preserve">MUNIÇÃO</w:t>
-            </w:r>
-          </w:p>
-        </w:tc>
-        <w:tc>
-          <w:tcPr/>
-          <w:p>
-            <w:pPr>
-              <w:jc w:val="center"/>
-            </w:pPr>
-            <w:r>
-              <w:rPr/>
-              <w:t xml:space="preserve">15</w:t>
-            </w:r>
-          </w:p>
-        </w:tc>
-        <w:tc>
-          <w:tcPr/>
-          <w:p>
-            <w:pPr>
-              <w:jc w:val="center"/>
-            </w:pPr>
-            <w:r>
-              <w:rPr/>
-              <w:t xml:space="preserve">CARTUCHO</w:t>
-            </w:r>
-          </w:p>
-        </w:tc>
-        <w:tc>
-          <w:tcPr/>
-          <w:p>
-            <w:pPr>
-              <w:jc w:val="center"/>
-            </w:pPr>
-            <w:r>
-              <w:rPr/>
-              <w:t xml:space="preserve">AGUILA</w:t>
-            </w:r>
-          </w:p>
-        </w:tc>
-        <w:tc>
-          <w:tcPr/>
-          <w:p>
-            <w:pPr>
-              <w:jc w:val="center"/>
-            </w:pPr>
-            <w:r>
-              <w:rPr/>
-              <w:t xml:space="preserve">4545</w:t>
-            </w:r>
-          </w:p>
-        </w:tc>
-      </w:tr>
-      <w:tr>
-        <w:trPr>
-          <w:trHeight w:val="10" w:hRule="atLeast"/>
-          <w:tblHeader w:val="1"/>
-        </w:trPr>
-        <w:tc>
-          <w:tcPr/>
-          <w:p>
-            <w:pPr>
-              <w:jc w:val="center"/>
-            </w:pPr>
-            <w:r>
-              <w:rPr/>
-              <w:t xml:space="preserve">MUNIÇÃO</w:t>
+              <w:t xml:space="preserve">PROJÉTIL</w:t>
             </w:r>
           </w:p>
         </w:tc>
@@ -888,31 +780,7 @@
             </w:pPr>
             <w:r>
               <w:rPr/>
-              <w:t xml:space="preserve">CARTUCHO</w:t>
-            </w:r>
-          </w:p>
-        </w:tc>
-        <w:tc>
-          <w:tcPr/>
-          <w:p>
-            <w:pPr>
-              <w:jc w:val="center"/>
-            </w:pPr>
-            <w:r>
-              <w:rPr/>
-              <w:t xml:space="preserve">S&amp;B (SELLIER &amp; BELLOT)</w:t>
-            </w:r>
-          </w:p>
-        </w:tc>
-        <w:tc>
-          <w:tcPr/>
-          <w:p>
-            <w:pPr>
-              <w:jc w:val="center"/>
-            </w:pPr>
-            <w:r>
-              <w:rPr/>
-              <w:t xml:space="preserve">4545</w:t>
+              <w:t xml:space="preserve">1010</w:t>
             </w:r>
           </w:p>
         </w:tc>
@@ -2050,7 +1918,7 @@
           <w:b w:val="1"/>
           <w:bCs w:val="1"/>
         </w:rPr>
-        <w:t xml:space="preserve">3.2 DOS CARTUCHOS </w:t>
+        <w:t xml:space="preserve">3.2 DOS PROJÉTEIS:</w:t>
       </w:r>
     </w:p>
     <w:p>
@@ -2076,7 +1944,657 @@
           <w:bCs w:val="1"/>
           <w:u w:val="single"/>
         </w:rPr>
-        <w:t xml:space="preserve">vinte cartuchos </w:t>
+        <w:t xml:space="preserve">dez projétil</w:t>
+      </w:r>
+      <w:r>
+        <w:rPr>
+          <w:rFonts w:ascii="Arial" w:hAnsi="Arial" w:eastAsia="Arial" w:cs="Arial"/>
+          <w:sz w:val="24"/>
+          <w:szCs w:val="24"/>
+          <w:b w:val="0"/>
+          <w:bCs w:val="0"/>
+        </w:rPr>
+        <w:t xml:space="preserve"> provenientes de munição própria para uso em armas de fogo, integralmente descritos no quadro a seguir:</w:t>
+      </w:r>
+    </w:p>
+    <w:p/>
+    <w:tbl>
+      <w:tblGrid>
+        <w:gridCol/>
+        <w:gridCol/>
+      </w:tblGrid>
+      <w:tblPr>
+        <w:tblStyle w:val="tabela"/>
+      </w:tblPr>
+      <w:tr>
+        <w:trPr>
+          <w:trHeight w:val="10" w:hRule="atLeast"/>
+          <w:tblHeader w:val="1"/>
+        </w:trPr>
+        <w:tc>
+          <w:tcPr>
+            <w:shd w:val="clear" w:fill="d3d3d3"/>
+          </w:tcPr>
+          <w:p>
+            <w:pPr>
+              <w:jc w:val="center"/>
+            </w:pPr>
+            <w:r>
+              <w:rPr>
+                <w:b w:val="1"/>
+                <w:bCs w:val="1"/>
+              </w:rPr>
+              <w:t xml:space="preserve"> TABELA 6 –  DESCRIÇÃO DOS PROJÉTEIS</w:t>
+            </w:r>
+          </w:p>
+        </w:tc>
+      </w:tr>
+      <w:tr>
+        <w:trPr>
+          <w:trHeight w:val="10" w:hRule="atLeast"/>
+        </w:trPr>
+        <w:tc>
+          <w:tcPr>
+            <w:shd w:val="clear" w:fill="d3d3d3"/>
+          </w:tcPr>
+          <w:p>
+            <w:pPr>
+              <w:jc w:val="center"/>
+            </w:pPr>
+            <w:r>
+              <w:rPr>
+                <w:b w:val="1"/>
+                <w:bCs w:val="1"/>
+              </w:rPr>
+              <w:t xml:space="preserve">Características</w:t>
+            </w:r>
+          </w:p>
+        </w:tc>
+        <w:tc>
+          <w:tcPr>
+            <w:shd w:val="clear" w:fill="d3d3d3"/>
+          </w:tcPr>
+          <w:p>
+            <w:pPr>
+              <w:jc w:val="center"/>
+            </w:pPr>
+            <w:r>
+              <w:rPr/>
+              <w:t xml:space="preserve">PQ 1</w:t>
+            </w:r>
+          </w:p>
+        </w:tc>
+      </w:tr>
+      <w:tr>
+        <w:trPr>
+          <w:trHeight w:val="10" w:hRule="atLeast"/>
+        </w:trPr>
+        <w:tc>
+          <w:tcPr/>
+          <w:p>
+            <w:pPr>
+              <w:jc w:val="center"/>
+            </w:pPr>
+            <w:r>
+              <w:rPr>
+                <w:b w:val="1"/>
+                <w:bCs w:val="1"/>
+              </w:rPr>
+              <w:t xml:space="preserve">Origem</w:t>
+            </w:r>
+          </w:p>
+        </w:tc>
+        <w:tc>
+          <w:tcPr/>
+          <w:p>
+            <w:pPr>
+              <w:jc w:val="center"/>
+            </w:pPr>
+            <w:r>
+              <w:rPr/>
+              <w:t xml:space="preserve"/>
+            </w:r>
+          </w:p>
+        </w:tc>
+      </w:tr>
+      <w:tr>
+        <w:trPr>
+          <w:trHeight w:val="10" w:hRule="atLeast"/>
+        </w:trPr>
+        <w:tc>
+          <w:tcPr/>
+          <w:p>
+            <w:pPr>
+              <w:jc w:val="center"/>
+            </w:pPr>
+            <w:r>
+              <w:rPr>
+                <w:b w:val="1"/>
+                <w:bCs w:val="1"/>
+              </w:rPr>
+              <w:t xml:space="preserve">Tipo</w:t>
+            </w:r>
+          </w:p>
+        </w:tc>
+        <w:tc>
+          <w:tcPr/>
+          <w:p>
+            <w:pPr>
+              <w:jc w:val="center"/>
+            </w:pPr>
+            <w:r>
+              <w:rPr/>
+              <w:t xml:space="preserve">PROJÉTIL</w:t>
+            </w:r>
+          </w:p>
+        </w:tc>
+      </w:tr>
+      <w:tr>
+        <w:trPr>
+          <w:trHeight w:val="10" w:hRule="atLeast"/>
+        </w:trPr>
+        <w:tc>
+          <w:tcPr/>
+          <w:p>
+            <w:pPr>
+              <w:jc w:val="center"/>
+            </w:pPr>
+            <w:r>
+              <w:rPr>
+                <w:b w:val="1"/>
+                <w:bCs w:val="1"/>
+              </w:rPr>
+              <w:t xml:space="preserve">Constituição e formato</w:t>
+            </w:r>
+          </w:p>
+        </w:tc>
+        <w:tc>
+          <w:tcPr/>
+          <w:p>
+            <w:pPr>
+              <w:jc w:val="center"/>
+            </w:pPr>
+            <w:r>
+              <w:rPr/>
+              <w:t xml:space="preserve">CHOG</w:t>
+            </w:r>
+          </w:p>
+          <w:p>
+            <w:pPr>
+              <w:jc w:val="center"/>
+            </w:pPr>
+            <w:r>
+              <w:rPr/>
+              <w:t xml:space="preserve"/>
+            </w:r>
+          </w:p>
+        </w:tc>
+      </w:tr>
+      <w:tr>
+        <w:trPr>
+          <w:trHeight w:val="10" w:hRule="atLeast"/>
+        </w:trPr>
+        <w:tc>
+          <w:tcPr/>
+          <w:p>
+            <w:pPr>
+              <w:jc w:val="center"/>
+            </w:pPr>
+            <w:r>
+              <w:rPr>
+                <w:b w:val="1"/>
+                <w:bCs w:val="1"/>
+              </w:rPr>
+              <w:t xml:space="preserve">Massa (g)</w:t>
+            </w:r>
+          </w:p>
+        </w:tc>
+        <w:tc>
+          <w:tcPr/>
+          <w:p>
+            <w:pPr>
+              <w:jc w:val="center"/>
+            </w:pPr>
+            <w:r>
+              <w:rPr/>
+              <w:t xml:space="preserve">10</w:t>
+            </w:r>
+          </w:p>
+        </w:tc>
+      </w:tr>
+      <w:tr>
+        <w:trPr>
+          <w:trHeight w:val="10" w:hRule="atLeast"/>
+        </w:trPr>
+        <w:tc>
+          <w:tcPr/>
+          <w:p>
+            <w:pPr>
+              <w:jc w:val="center"/>
+            </w:pPr>
+            <w:r>
+              <w:rPr>
+                <w:b w:val="1"/>
+                <w:bCs w:val="1"/>
+              </w:rPr>
+              <w:t xml:space="preserve">Calibre real médio (mm)</w:t>
+            </w:r>
+          </w:p>
+        </w:tc>
+        <w:tc>
+          <w:tcPr/>
+          <w:p>
+            <w:pPr>
+              <w:jc w:val="center"/>
+            </w:pPr>
+            <w:r>
+              <w:rPr/>
+              <w:t xml:space="preserve">10</w:t>
+            </w:r>
+          </w:p>
+        </w:tc>
+      </w:tr>
+      <w:tr>
+        <w:trPr>
+          <w:trHeight w:val="10" w:hRule="atLeast"/>
+        </w:trPr>
+        <w:tc>
+          <w:tcPr/>
+          <w:p>
+            <w:pPr>
+              <w:jc w:val="center"/>
+            </w:pPr>
+            <w:r>
+              <w:rPr>
+                <w:b w:val="1"/>
+                <w:bCs w:val="1"/>
+              </w:rPr>
+              <w:t xml:space="preserve">Altura máxima (mm)</w:t>
+            </w:r>
+          </w:p>
+        </w:tc>
+        <w:tc>
+          <w:tcPr/>
+          <w:p>
+            <w:pPr>
+              <w:jc w:val="center"/>
+            </w:pPr>
+            <w:r>
+              <w:rPr/>
+              <w:t xml:space="preserve">10</w:t>
+            </w:r>
+          </w:p>
+        </w:tc>
+      </w:tr>
+      <w:tr>
+        <w:trPr>
+          <w:trHeight w:val="10" w:hRule="atLeast"/>
+        </w:trPr>
+        <w:tc>
+          <w:tcPr/>
+          <w:p>
+            <w:pPr>
+              <w:jc w:val="center"/>
+            </w:pPr>
+            <w:r>
+              <w:rPr>
+                <w:b w:val="1"/>
+                <w:bCs w:val="1"/>
+              </w:rPr>
+              <w:t xml:space="preserve">Provável calibre nominal</w:t>
+            </w:r>
+          </w:p>
+        </w:tc>
+        <w:tc>
+          <w:tcPr/>
+          <w:p>
+            <w:pPr>
+              <w:jc w:val="center"/>
+            </w:pPr>
+            <w:r>
+              <w:rPr/>
+              <w:t xml:space="preserve">10</w:t>
+            </w:r>
+          </w:p>
+        </w:tc>
+      </w:tr>
+      <w:tr>
+        <w:trPr>
+          <w:trHeight w:val="10" w:hRule="atLeast"/>
+        </w:trPr>
+        <w:tc>
+          <w:tcPr/>
+          <w:p>
+            <w:pPr>
+              <w:jc w:val="center"/>
+            </w:pPr>
+            <w:r>
+              <w:rPr>
+                <w:b w:val="1"/>
+                <w:bCs w:val="1"/>
+              </w:rPr>
+              <w:t xml:space="preserve">Cavados e Ressaltos</w:t>
+            </w:r>
+          </w:p>
+        </w:tc>
+        <w:tc>
+          <w:tcPr/>
+          <w:p>
+            <w:pPr>
+              <w:jc w:val="center"/>
+            </w:pPr>
+            <w:r>
+              <w:rPr/>
+              <w:t xml:space="preserve">10/10</w:t>
+            </w:r>
+          </w:p>
+        </w:tc>
+      </w:tr>
+      <w:tr>
+        <w:trPr>
+          <w:trHeight w:val="10" w:hRule="atLeast"/>
+        </w:trPr>
+        <w:tc>
+          <w:tcPr/>
+          <w:p>
+            <w:pPr>
+              <w:jc w:val="center"/>
+            </w:pPr>
+            <w:r>
+              <w:rPr>
+                <w:b w:val="1"/>
+                <w:bCs w:val="1"/>
+              </w:rPr>
+              <w:t xml:space="preserve">Raiamento e Orientação</w:t>
+            </w:r>
+          </w:p>
+        </w:tc>
+        <w:tc>
+          <w:tcPr/>
+          <w:p>
+            <w:pPr>
+              <w:jc w:val="center"/>
+            </w:pPr>
+            <w:r>
+              <w:rPr/>
+              <w:t xml:space="preserve">10 RAIAS DEXTRÓGIRO</w:t>
+            </w:r>
+          </w:p>
+        </w:tc>
+      </w:tr>
+      <w:tr>
+        <w:trPr>
+          <w:trHeight w:val="10" w:hRule="atLeast"/>
+        </w:trPr>
+        <w:tc>
+          <w:tcPr/>
+          <w:p>
+            <w:pPr>
+              <w:jc w:val="center"/>
+            </w:pPr>
+            <w:r>
+              <w:rPr>
+                <w:b w:val="1"/>
+                <w:bCs w:val="1"/>
+              </w:rPr>
+              <w:t xml:space="preserve">Tipo de Raiamento</w:t>
+            </w:r>
+          </w:p>
+        </w:tc>
+        <w:tc>
+          <w:tcPr/>
+          <w:p>
+            <w:pPr>
+              <w:jc w:val="center"/>
+            </w:pPr>
+            <w:r>
+              <w:rPr/>
+              <w:t xml:space="preserve">POLIGONAL</w:t>
+            </w:r>
+          </w:p>
+        </w:tc>
+      </w:tr>
+      <w:tr>
+        <w:trPr>
+          <w:trHeight w:val="10" w:hRule="atLeast"/>
+        </w:trPr>
+        <w:tc>
+          <w:tcPr/>
+          <w:p>
+            <w:pPr>
+              <w:jc w:val="center"/>
+            </w:pPr>
+            <w:r>
+              <w:rPr>
+                <w:b w:val="1"/>
+                <w:bCs w:val="1"/>
+              </w:rPr>
+              <w:t xml:space="preserve">Deformações Acidentais</w:t>
+            </w:r>
+          </w:p>
+        </w:tc>
+        <w:tc>
+          <w:tcPr/>
+          <w:p>
+            <w:pPr>
+              <w:jc w:val="center"/>
+            </w:pPr>
+            <w:r>
+              <w:rPr/>
+              <w:t xml:space="preserve">GRANDES NA PONTA, LEVES NA LATERAL</w:t>
+            </w:r>
+          </w:p>
+        </w:tc>
+      </w:tr>
+      <w:tr>
+        <w:trPr>
+          <w:trHeight w:val="10" w:hRule="atLeast"/>
+        </w:trPr>
+        <w:tc>
+          <w:tcPr/>
+          <w:p>
+            <w:pPr>
+              <w:jc w:val="center"/>
+            </w:pPr>
+            <w:r>
+              <w:rPr>
+                <w:b w:val="1"/>
+                <w:bCs w:val="1"/>
+              </w:rPr>
+              <w:t xml:space="preserve">Aderências </w:t>
+            </w:r>
+          </w:p>
+        </w:tc>
+        <w:tc>
+          <w:tcPr/>
+          <w:p>
+            <w:pPr>
+              <w:jc w:val="center"/>
+            </w:pPr>
+            <w:r>
+              <w:rPr/>
+              <w:t xml:space="preserve">NNI, SS, CALIÇA</w:t>
+            </w:r>
+          </w:p>
+        </w:tc>
+      </w:tr>
+      <w:tr>
+        <w:trPr>
+          <w:trHeight w:val="10" w:hRule="atLeast"/>
+        </w:trPr>
+        <w:tc>
+          <w:tcPr/>
+          <w:p>
+            <w:pPr/>
+            <w:r>
+              <w:rPr>
+                <w:sz w:val="18"/>
+                <w:szCs w:val="18"/>
+                <w:b w:val="1"/>
+                <w:bCs w:val="1"/>
+              </w:rPr>
+              <w:t xml:space="preserve">Legenda:</w:t>
+            </w:r>
+          </w:p>
+          <w:p>
+            <w:pPr/>
+            <w:r>
+              <w:rPr>
+                <w:sz w:val="16"/>
+                <w:szCs w:val="16"/>
+                <w:b w:val="0"/>
+                <w:bCs w:val="0"/>
+              </w:rPr>
+              <w:t xml:space="preserve">CHOG Chumbo Ogival NNI natureza não identificada SS natureza não identificada, de cor castanho avermelhado semelhante a sangue </w:t>
+            </w:r>
+          </w:p>
+        </w:tc>
+      </w:tr>
+    </w:tbl>
+    <w:p/>
+    <w:tbl>
+      <w:tblGrid>
+        <w:gridCol/>
+        <w:gridCol/>
+      </w:tblGrid>
+      <w:tblPr>
+        <w:tblStyle w:val="tabela2img"/>
+      </w:tblPr>
+      <w:tr>
+        <w:trPr>
+          <w:trHeight w:val="10" w:hRule="atLeast"/>
+          <w:tblHeader w:val="1"/>
+        </w:trPr>
+        <w:tc>
+          <w:tcPr>
+            <w:shd w:val="clear" w:fill="d3d3d3"/>
+          </w:tcPr>
+          <w:p>
+            <w:pPr>
+              <w:jc w:val="center"/>
+            </w:pPr>
+            <w:r>
+              <w:rPr>
+                <w:b w:val="1"/>
+                <w:bCs w:val="1"/>
+              </w:rPr>
+              <w:t xml:space="preserve">Tabela 7 Tomadas fotográficas Projétil</w:t>
+            </w:r>
+          </w:p>
+        </w:tc>
+      </w:tr>
+      <w:tr>
+        <w:trPr>
+          <w:trHeight w:val="10" w:hRule="atLeast"/>
+        </w:trPr>
+        <w:tc>
+          <w:tcPr/>
+          <w:p>
+            <w:pPr>
+              <w:jc w:val="center"/>
+            </w:pPr>
+            <w:r>
+              <w:pict>
+                <v:shape type="#_x0000_t75" style="width:220pt; height:220pt; margin-left:0pt; margin-top:0pt; mso-position-horizontal:left; mso-position-vertical:top; mso-position-horizontal-relative:char; mso-position-vertical-relative:line;">
+                  <w10:wrap type="inline"/>
+                  <v:imagedata r:id="rId9" o:title=""/>
+                </v:shape>
+              </w:pict>
+            </w:r>
+          </w:p>
+        </w:tc>
+        <w:tc>
+          <w:tcPr/>
+          <w:p>
+            <w:pPr>
+              <w:jc w:val="center"/>
+            </w:pPr>
+            <w:r>
+              <w:pict>
+                <v:shape type="#_x0000_t75" style="width:220pt; height:220pt; margin-left:0pt; margin-top:0pt; mso-position-horizontal:left; mso-position-vertical:top; mso-position-horizontal-relative:char; mso-position-vertical-relative:line;">
+                  <w10:wrap type="inline"/>
+                  <v:imagedata r:id="rId10" o:title=""/>
+                </v:shape>
+              </w:pict>
+            </w:r>
+          </w:p>
+        </w:tc>
+      </w:tr>
+      <w:tr>
+        <w:trPr>
+          <w:trHeight w:val="1" w:hRule="atLeast"/>
+        </w:trPr>
+        <w:tc>
+          <w:tcPr/>
+          <w:p>
+            <w:pPr>
+              <w:jc w:val="center"/>
+            </w:pPr>
+            <w:r>
+              <w:rPr>
+                <w:b w:val="1"/>
+                <w:bCs w:val="1"/>
+              </w:rPr>
+              <w:t xml:space="preserve">Projétil Base PQ 01</w:t>
+            </w:r>
+          </w:p>
+        </w:tc>
+        <w:tc>
+          <w:tcPr/>
+          <w:p>
+            <w:pPr>
+              <w:jc w:val="center"/>
+            </w:pPr>
+            <w:r>
+              <w:rPr>
+                <w:b w:val="1"/>
+                <w:bCs w:val="1"/>
+              </w:rPr>
+              <w:t xml:space="preserve">Projétil Lateral PQ 01</w:t>
+            </w:r>
+          </w:p>
+        </w:tc>
+      </w:tr>
+    </w:tbl>
+    <w:p>
+      <w:pPr>
+        <w:pStyle w:val="justify"/>
+      </w:pPr>
+      <w:r>
+        <w:rPr>
+          <w:rFonts w:ascii="Arial" w:hAnsi="Arial" w:eastAsia="Arial" w:cs="Arial"/>
+          <w:sz w:val="24"/>
+          <w:szCs w:val="24"/>
+          <w:b w:val="1"/>
+          <w:bCs w:val="1"/>
+        </w:rPr>
+        <w:t xml:space="preserve">3.3 DOS CARTUCHOS </w:t>
+      </w:r>
+    </w:p>
+    <w:p>
+      <w:pPr>
+        <w:pStyle w:val="justify"/>
+      </w:pPr>
+      <w:r>
+        <w:rPr>
+          <w:rFonts w:ascii="Arial" w:hAnsi="Arial" w:eastAsia="Arial" w:cs="Arial"/>
+          <w:sz w:val="24"/>
+          <w:szCs w:val="24"/>
+          <w:b w:val="0"/>
+          <w:bCs w:val="0"/>
+        </w:rPr>
+        <w:t xml:space="preserve">Trata-se de </w:t>
+      </w:r>
+      <w:r>
+        <w:rPr>
+          <w:rFonts w:ascii="Arial" w:hAnsi="Arial" w:eastAsia="Arial" w:cs="Arial"/>
+          <w:sz w:val="24"/>
+          <w:szCs w:val="24"/>
+          <w:b w:val="1"/>
+          <w:bCs w:val="1"/>
+          <w:u w:val="single"/>
+        </w:rPr>
+        <w:t xml:space="preserve">dez cartuchos </w:t>
       </w:r>
       <w:r>
         <w:rPr>
@@ -2122,7 +2640,7 @@
                 <w:b w:val="1"/>
                 <w:bCs w:val="1"/>
               </w:rPr>
-              <w:t xml:space="preserve"> TABELA 6 – DESCRIÇÃO DO(S) CARTUCHO(S) INTACTOS</w:t>
+              <w:t xml:space="preserve"> TABELA 8 – DESCRIÇÃO DO(S) CARTUCHO(S) INTACTOS</w:t>
             </w:r>
           </w:p>
         </w:tc>
@@ -2325,7 +2843,7 @@
             </w:pPr>
             <w:r>
               <w:rPr/>
-              <w:t xml:space="preserve">.44 Magnum</w:t>
+              <w:t xml:space="preserve">.40 S&amp;W</w:t>
             </w:r>
           </w:p>
         </w:tc>
@@ -2339,7 +2857,7 @@
             </w:pPr>
             <w:r>
               <w:rPr/>
-              <w:t xml:space="preserve">CBC</w:t>
+              <w:t xml:space="preserve">AGUILA</w:t>
             </w:r>
           </w:p>
         </w:tc>
@@ -2353,7 +2871,7 @@
             </w:pPr>
             <w:r>
               <w:rPr/>
-              <w:t xml:space="preserve">BRASILEIRA</w:t>
+              <w:t xml:space="preserve">MEXICANA</w:t>
             </w:r>
           </w:p>
         </w:tc>
@@ -2381,16 +2899,16 @@
             </w:pPr>
             <w:r>
               <w:rPr/>
-              <w:t xml:space="preserve">NIQUELADO</w:t>
-            </w:r>
-          </w:p>
-          <w:p>
-            <w:pPr>
-              <w:jc w:val="center"/>
-            </w:pPr>
-            <w:r>
-              <w:rPr/>
-              <w:t xml:space="preserve"/>
+              <w:t xml:space="preserve">COBRE</w:t>
+            </w:r>
+          </w:p>
+          <w:p>
+            <w:pPr>
+              <w:jc w:val="center"/>
+            </w:pPr>
+            <w:r>
+              <w:rPr/>
+              <w:t xml:space="preserve">(10)</w:t>
             </w:r>
           </w:p>
         </w:tc>
@@ -2404,156 +2922,7 @@
             </w:pPr>
             <w:r>
               <w:rPr/>
-              <w:t xml:space="preserve">CHCV</w:t>
-            </w:r>
-          </w:p>
-        </w:tc>
-        <w:tc>
-          <w:tcPr>
-            <w:tcW w:w="1250" w:type="dxa"/>
-          </w:tcPr>
-          <w:p>
-            <w:pPr>
-              <w:jc w:val="center"/>
-            </w:pPr>
-            <w:r>
-              <w:rPr/>
-              <w:t xml:space="preserve">INTACTO</w:t>
-            </w:r>
-          </w:p>
-          <w:p>
-            <w:pPr>
-              <w:jc w:val="center"/>
-            </w:pPr>
-            <w:r>
-              <w:rPr/>
-              <w:t xml:space="preserve"/>
-            </w:r>
-          </w:p>
-        </w:tc>
-      </w:tr>
-      <w:tr>
-        <w:trPr>
-          <w:trHeight w:val="10" w:hRule="atLeast"/>
-        </w:trPr>
-        <w:tc>
-          <w:tcPr>
-            <w:tcW w:w="400" w:type="dxa"/>
-          </w:tcPr>
-          <w:p>
-            <w:pPr>
-              <w:jc w:val="center"/>
-            </w:pPr>
-            <w:r>
-              <w:rPr/>
-              <w:t xml:space="preserve">2</w:t>
-            </w:r>
-          </w:p>
-        </w:tc>
-        <w:tc>
-          <w:tcPr>
-            <w:tcW w:w="400" w:type="dxa"/>
-          </w:tcPr>
-          <w:p>
-            <w:pPr>
-              <w:jc w:val="center"/>
-            </w:pPr>
-            <w:r>
-              <w:rPr/>
-              <w:t xml:space="preserve">10</w:t>
-            </w:r>
-          </w:p>
-        </w:tc>
-        <w:tc>
-          <w:tcPr>
-            <w:tcW w:w="1100" w:type="dxa"/>
-          </w:tcPr>
-          <w:p>
-            <w:pPr>
-              <w:jc w:val="center"/>
-            </w:pPr>
-            <w:r>
-              <w:rPr/>
-              <w:t xml:space="preserve">.45ACP</w:t>
-            </w:r>
-          </w:p>
-        </w:tc>
-        <w:tc>
-          <w:tcPr>
-            <w:tcW w:w="1187" w:type="dxa"/>
-          </w:tcPr>
-          <w:p>
-            <w:pPr>
-              <w:jc w:val="center"/>
-            </w:pPr>
-            <w:r>
-              <w:rPr/>
-              <w:t xml:space="preserve">WINCHESTER</w:t>
-            </w:r>
-          </w:p>
-        </w:tc>
-        <w:tc>
-          <w:tcPr>
-            <w:tcW w:w="1600" w:type="dxa"/>
-          </w:tcPr>
-          <w:p>
-            <w:pPr>
-              <w:jc w:val="center"/>
-            </w:pPr>
-            <w:r>
-              <w:rPr/>
-              <w:t xml:space="preserve">ESTADUNIDENSE</w:t>
-            </w:r>
-          </w:p>
-        </w:tc>
-        <w:tc>
-          <w:tcPr>
-            <w:tcW w:w="1100" w:type="dxa"/>
-          </w:tcPr>
-          <w:p>
-            <w:pPr>
-              <w:jc w:val="center"/>
-            </w:pPr>
-            <w:r>
-              <w:rPr/>
-              <w:t xml:space="preserve">NIQUELADA</w:t>
-            </w:r>
-          </w:p>
-        </w:tc>
-        <w:tc>
-          <w:tcPr>
-            <w:tcW w:w="1400" w:type="dxa"/>
-          </w:tcPr>
-          <w:p>
-            <w:pPr>
-              <w:jc w:val="center"/>
-            </w:pPr>
-            <w:r>
-              <w:rPr/>
-              <w:t xml:space="preserve">COBRE</w:t>
-            </w:r>
-          </w:p>
-          <w:p>
-            <w:pPr>
-              <w:jc w:val="center"/>
-            </w:pPr>
-            <w:r>
-              <w:rPr/>
-              <w:t xml:space="preserve"/>
-            </w:r>
-          </w:p>
-        </w:tc>
-        <w:tc>
-          <w:tcPr>
-            <w:tcW w:w="820" w:type="dxa"/>
-          </w:tcPr>
-          <w:p>
-            <w:pPr>
-              <w:jc w:val="center"/>
-            </w:pPr>
-            <w:r>
-              <w:rPr/>
-              <w:t xml:space="preserve">CSCV</w:t>
+              <w:t xml:space="preserve">BALINS CHSG</w:t>
             </w:r>
           </w:p>
         </w:tc>
@@ -2608,7 +2977,7 @@
                 <w:b w:val="0"/>
                 <w:bCs w:val="0"/>
               </w:rPr>
-              <w:t xml:space="preserve">CHCV  Chumbo Canto Vivo CSCV  Chumbo Semi Canto Vivo </w:t>
+              <w:t xml:space="preserve">BALINS CHSG (Ø8,4mm)</w:t>
             </w:r>
           </w:p>
         </w:tc>
@@ -2728,7 +3097,7 @@
                 <w:b w:val="1"/>
                 <w:bCs w:val="1"/>
               </w:rPr>
-              <w:t xml:space="preserve">Tabela 7 Tomada(s) fotográfica(s) Cartucho(s) Lacre 4545</w:t>
+              <w:t xml:space="preserve">Tabela 9 Tomada(s) fotográfica(s) Cartucho(s) Lacre 1010</w:t>
             </w:r>
           </w:p>
         </w:tc>
@@ -2746,1084 +3115,6 @@
             <w:r>
               <w:pict>
                 <v:shape type="#_x0000_t75" style="width:220pt; height:220pt; margin-left:0pt; margin-top:0pt; mso-position-horizontal:left; mso-position-vertical:top; mso-position-horizontal-relative:char; mso-position-vertical-relative:line;">
-                  <w10:wrap type="inline"/>
-                  <v:imagedata r:id="rId9" o:title=""/>
-                </v:shape>
-              </w:pict>
-            </w:r>
-          </w:p>
-          <w:p>
-            <w:pPr>
-              <w:jc w:val="center"/>
-            </w:pPr>
-            <w:r>
-              <w:rPr>
-                <w:b w:val="1"/>
-                <w:bCs w:val="1"/>
-              </w:rPr>
-              <w:t xml:space="preserve">Base-Cartucho(s) calibre .44 Magnum</w:t>
-            </w:r>
-          </w:p>
-        </w:tc>
-        <w:tc>
-          <w:tcPr/>
-          <w:p>
-            <w:pPr>
-              <w:jc w:val="center"/>
-            </w:pPr>
-            <w:r>
-              <w:pict>
-                <v:shape type="#_x0000_t75" style="width:220pt; height:220pt; margin-left:0pt; margin-top:0pt; mso-position-horizontal:left; mso-position-vertical:top; mso-position-horizontal-relative:char; mso-position-vertical-relative:line;">
-                  <w10:wrap type="inline"/>
-                  <v:imagedata r:id="rId10" o:title=""/>
-                </v:shape>
-              </w:pict>
-            </w:r>
-          </w:p>
-          <w:p>
-            <w:pPr>
-              <w:jc w:val="center"/>
-            </w:pPr>
-            <w:r>
-              <w:rPr>
-                <w:b w:val="1"/>
-                <w:bCs w:val="1"/>
-              </w:rPr>
-              <w:t xml:space="preserve">Lateral-Cartucho(s) calibre .44 Magnum</w:t>
-            </w:r>
-          </w:p>
-        </w:tc>
-      </w:tr>
-    </w:tbl>
-    <w:p/>
-    <w:p/>
-    <w:p/>
-    <w:p>
-      <w:pPr>
-        <w:pStyle w:val="justify"/>
-      </w:pPr>
-      <w:r>
-        <w:rPr>
-          <w:rFonts w:ascii="Arial" w:hAnsi="Arial" w:eastAsia="Arial" w:cs="Arial"/>
-          <w:sz w:val="24"/>
-          <w:szCs w:val="24"/>
-          <w:b w:val="0"/>
-          <w:bCs w:val="0"/>
-        </w:rPr>
-        <w:t xml:space="preserve">Trata-se de </w:t>
-      </w:r>
-      <w:r>
-        <w:rPr>
-          <w:rFonts w:ascii="Arial" w:hAnsi="Arial" w:eastAsia="Arial" w:cs="Arial"/>
-          <w:sz w:val="24"/>
-          <w:szCs w:val="24"/>
-          <w:b w:val="1"/>
-          <w:bCs w:val="1"/>
-          <w:u w:val="single"/>
-        </w:rPr>
-        <w:t xml:space="preserve">dez cartuchos </w:t>
-      </w:r>
-      <w:r>
-        <w:rPr>
-          <w:rFonts w:ascii="Arial" w:hAnsi="Arial" w:eastAsia="Arial" w:cs="Arial"/>
-          <w:sz w:val="24"/>
-          <w:szCs w:val="24"/>
-          <w:b w:val="0"/>
-          <w:bCs w:val="0"/>
-        </w:rPr>
-        <w:t xml:space="preserve"> próprios para uso em armas de fogo, integralmente descritos no quadro a seguir:</w:t>
-      </w:r>
-      <w:br/>
-    </w:p>
-    <w:tbl>
-      <w:tblGrid>
-        <w:gridCol w:w="450" w:type="dxa"/>
-        <w:gridCol w:w="400" w:type="dxa"/>
-        <w:gridCol w:w="1100" w:type="dxa"/>
-        <w:gridCol w:w="1187" w:type="dxa"/>
-        <w:gridCol w:w="1550" w:type="dxa"/>
-        <w:gridCol w:w="1200" w:type="dxa"/>
-        <w:gridCol w:w="1400" w:type="dxa"/>
-        <w:gridCol w:w="820" w:type="dxa"/>
-        <w:gridCol w:w="1250" w:type="dxa"/>
-      </w:tblGrid>
-      <w:tblPr>
-        <w:tblStyle w:val="tabela"/>
-      </w:tblPr>
-      <w:tr>
-        <w:trPr>
-          <w:trHeight w:val="10" w:hRule="atLeast"/>
-        </w:trPr>
-        <w:tc>
-          <w:tcPr>
-            <w:shd w:val="clear" w:fill="d3d3d3"/>
-          </w:tcPr>
-          <w:p>
-            <w:pPr>
-              <w:jc w:val="center"/>
-            </w:pPr>
-            <w:r>
-              <w:rPr>
-                <w:b w:val="1"/>
-                <w:bCs w:val="1"/>
-              </w:rPr>
-              <w:t xml:space="preserve"> TABELA 10 – DESCRIÇÃO DO(S) CARTUCHO(S) INTACTOS</w:t>
-            </w:r>
-          </w:p>
-        </w:tc>
-      </w:tr>
-      <w:tr>
-        <w:trPr>
-          <w:trHeight w:val="10" w:hRule="atLeast"/>
-        </w:trPr>
-        <w:tc>
-          <w:tcPr>
-            <w:tcW w:w="450" w:type="dxa"/>
-          </w:tcPr>
-          <w:p>
-            <w:pPr>
-              <w:jc w:val="center"/>
-            </w:pPr>
-            <w:r>
-              <w:rPr>
-                <w:b w:val="1"/>
-                <w:bCs w:val="1"/>
-              </w:rPr>
-              <w:t xml:space="preserve">Item</w:t>
-            </w:r>
-          </w:p>
-        </w:tc>
-        <w:tc>
-          <w:tcPr>
-            <w:tcW w:w="400" w:type="dxa"/>
-          </w:tcPr>
-          <w:p>
-            <w:pPr>
-              <w:jc w:val="center"/>
-            </w:pPr>
-            <w:r>
-              <w:rPr>
-                <w:b w:val="1"/>
-                <w:bCs w:val="1"/>
-              </w:rPr>
-              <w:t xml:space="preserve">Qtd</w:t>
-            </w:r>
-          </w:p>
-        </w:tc>
-        <w:tc>
-          <w:tcPr>
-            <w:tcW w:w="1100" w:type="dxa"/>
-          </w:tcPr>
-          <w:p>
-            <w:pPr>
-              <w:jc w:val="center"/>
-            </w:pPr>
-            <w:r>
-              <w:rPr>
-                <w:b w:val="1"/>
-                <w:bCs w:val="1"/>
-              </w:rPr>
-              <w:t xml:space="preserve">Calibre Nominal</w:t>
-            </w:r>
-          </w:p>
-        </w:tc>
-        <w:tc>
-          <w:tcPr>
-            <w:tcW w:w="1187" w:type="dxa"/>
-          </w:tcPr>
-          <w:p>
-            <w:pPr>
-              <w:jc w:val="center"/>
-            </w:pPr>
-            <w:r>
-              <w:rPr>
-                <w:b w:val="1"/>
-                <w:bCs w:val="1"/>
-              </w:rPr>
-              <w:t xml:space="preserve">Marca</w:t>
-            </w:r>
-          </w:p>
-        </w:tc>
-        <w:tc>
-          <w:tcPr>
-            <w:tcW w:w="1550" w:type="dxa"/>
-          </w:tcPr>
-          <w:p>
-            <w:pPr>
-              <w:jc w:val="center"/>
-            </w:pPr>
-            <w:r>
-              <w:rPr>
-                <w:b w:val="1"/>
-                <w:bCs w:val="1"/>
-              </w:rPr>
-              <w:t xml:space="preserve">Procedência</w:t>
-            </w:r>
-          </w:p>
-        </w:tc>
-        <w:tc>
-          <w:tcPr>
-            <w:tcW w:w="1200" w:type="dxa"/>
-          </w:tcPr>
-          <w:p>
-            <w:pPr>
-              <w:jc w:val="center"/>
-            </w:pPr>
-            <w:r>
-              <w:rPr>
-                <w:b w:val="1"/>
-                <w:bCs w:val="1"/>
-              </w:rPr>
-              <w:t xml:space="preserve">Espoleta</w:t>
-            </w:r>
-          </w:p>
-        </w:tc>
-        <w:tc>
-          <w:tcPr>
-            <w:tcW w:w="1400" w:type="dxa"/>
-          </w:tcPr>
-          <w:p>
-            <w:pPr>
-              <w:jc w:val="center"/>
-            </w:pPr>
-            <w:r>
-              <w:rPr>
-                <w:b w:val="1"/>
-                <w:bCs w:val="1"/>
-              </w:rPr>
-              <w:t xml:space="preserve">Estojo (Lote)</w:t>
-            </w:r>
-          </w:p>
-        </w:tc>
-        <w:tc>
-          <w:tcPr>
-            <w:tcW w:w="820" w:type="dxa"/>
-          </w:tcPr>
-          <w:p>
-            <w:pPr>
-              <w:jc w:val="center"/>
-            </w:pPr>
-            <w:r>
-              <w:rPr>
-                <w:b w:val="1"/>
-                <w:bCs w:val="1"/>
-              </w:rPr>
-              <w:t xml:space="preserve">Projétil</w:t>
-            </w:r>
-          </w:p>
-        </w:tc>
-        <w:tc>
-          <w:tcPr>
-            <w:tcW w:w="1250" w:type="dxa"/>
-          </w:tcPr>
-          <w:p>
-            <w:pPr>
-              <w:jc w:val="center"/>
-            </w:pPr>
-            <w:r>
-              <w:rPr>
-                <w:b w:val="1"/>
-                <w:bCs w:val="1"/>
-              </w:rPr>
-              <w:t xml:space="preserve">Condição Observação</w:t>
-            </w:r>
-          </w:p>
-        </w:tc>
-      </w:tr>
-      <w:tr>
-        <w:trPr/>
-        <w:tc>
-          <w:tcPr>
-            <w:tcW w:w="400" w:type="dxa"/>
-          </w:tcPr>
-          <w:p>
-            <w:pPr>
-              <w:jc w:val="center"/>
-            </w:pPr>
-            <w:r>
-              <w:rPr/>
-              <w:t xml:space="preserve">3</w:t>
-            </w:r>
-          </w:p>
-        </w:tc>
-        <w:tc>
-          <w:tcPr>
-            <w:tcW w:w="400" w:type="dxa"/>
-          </w:tcPr>
-          <w:p>
-            <w:pPr>
-              <w:jc w:val="center"/>
-            </w:pPr>
-            <w:r>
-              <w:rPr/>
-              <w:t xml:space="preserve">10</w:t>
-            </w:r>
-          </w:p>
-        </w:tc>
-        <w:tc>
-          <w:tcPr>
-            <w:tcW w:w="1100" w:type="dxa"/>
-          </w:tcPr>
-          <w:p>
-            <w:pPr>
-              <w:jc w:val="center"/>
-            </w:pPr>
-            <w:r>
-              <w:rPr/>
-              <w:t xml:space="preserve">.45ACP</w:t>
-            </w:r>
-          </w:p>
-        </w:tc>
-        <w:tc>
-          <w:tcPr>
-            <w:tcW w:w="1187" w:type="dxa"/>
-          </w:tcPr>
-          <w:p>
-            <w:pPr>
-              <w:jc w:val="center"/>
-            </w:pPr>
-            <w:r>
-              <w:rPr/>
-              <w:t xml:space="preserve">S&amp;B (SELLIER &amp; BELLOT)</w:t>
-            </w:r>
-          </w:p>
-        </w:tc>
-        <w:tc>
-          <w:tcPr>
-            <w:tcW w:w="1600" w:type="dxa"/>
-          </w:tcPr>
-          <w:p>
-            <w:pPr>
-              <w:jc w:val="center"/>
-            </w:pPr>
-            <w:r>
-              <w:rPr/>
-              <w:t xml:space="preserve">TCHECA</w:t>
-            </w:r>
-          </w:p>
-        </w:tc>
-        <w:tc>
-          <w:tcPr>
-            <w:tcW w:w="1100" w:type="dxa"/>
-          </w:tcPr>
-          <w:p>
-            <w:pPr>
-              <w:jc w:val="center"/>
-            </w:pPr>
-            <w:r>
-              <w:rPr/>
-              <w:t xml:space="preserve">NIQUELADA</w:t>
-            </w:r>
-          </w:p>
-        </w:tc>
-        <w:tc>
-          <w:tcPr>
-            <w:tcW w:w="1400" w:type="dxa"/>
-          </w:tcPr>
-          <w:p>
-            <w:pPr>
-              <w:jc w:val="center"/>
-            </w:pPr>
-            <w:r>
-              <w:rPr/>
-              <w:t xml:space="preserve">NIQUELADO</w:t>
-            </w:r>
-          </w:p>
-          <w:p>
-            <w:pPr>
-              <w:jc w:val="center"/>
-            </w:pPr>
-            <w:r>
-              <w:rPr/>
-              <w:t xml:space="preserve"/>
-            </w:r>
-          </w:p>
-        </w:tc>
-        <w:tc>
-          <w:tcPr>
-            <w:tcW w:w="820" w:type="dxa"/>
-          </w:tcPr>
-          <w:p>
-            <w:pPr>
-              <w:jc w:val="center"/>
-            </w:pPr>
-            <w:r>
-              <w:rPr/>
-              <w:t xml:space="preserve">CHCV</w:t>
-            </w:r>
-          </w:p>
-        </w:tc>
-        <w:tc>
-          <w:tcPr>
-            <w:tcW w:w="1250" w:type="dxa"/>
-          </w:tcPr>
-          <w:p>
-            <w:pPr>
-              <w:jc w:val="center"/>
-            </w:pPr>
-            <w:r>
-              <w:rPr/>
-              <w:t xml:space="preserve">INTACTO</w:t>
-            </w:r>
-          </w:p>
-          <w:p>
-            <w:pPr>
-              <w:jc w:val="center"/>
-            </w:pPr>
-            <w:r>
-              <w:rPr/>
-              <w:t xml:space="preserve"/>
-            </w:r>
-          </w:p>
-        </w:tc>
-      </w:tr>
-      <w:tr>
-        <w:trPr>
-          <w:trHeight w:val="10" w:hRule="atLeast"/>
-        </w:trPr>
-        <w:tc>
-          <w:tcPr/>
-          <w:p>
-            <w:pPr/>
-            <w:r>
-              <w:rPr>
-                <w:sz w:val="18"/>
-                <w:szCs w:val="18"/>
-                <w:b w:val="1"/>
-                <w:bCs w:val="1"/>
-              </w:rPr>
-              <w:t xml:space="preserve">Legenda:</w:t>
-            </w:r>
-          </w:p>
-          <w:p>
-            <w:pPr/>
-            <w:r>
-              <w:rPr>
-                <w:sz w:val="16"/>
-                <w:szCs w:val="16"/>
-                <w:b w:val="0"/>
-                <w:bCs w:val="0"/>
-              </w:rPr>
-              <w:t xml:space="preserve">CHCV  Chumbo Canto Vivo</w:t>
-            </w:r>
-          </w:p>
-        </w:tc>
-      </w:tr>
-    </w:tbl>
-    <w:p/>
-    <w:p>
-      <w:pPr>
-        <w:pStyle w:val="justify"/>
-      </w:pPr>
-      <w:r>
-        <w:rPr>
-          <w:rFonts w:ascii="Arial" w:hAnsi="Arial" w:eastAsia="Arial" w:cs="Arial"/>
-          <w:sz w:val="24"/>
-          <w:szCs w:val="24"/>
-          <w:b w:val="0"/>
-          <w:bCs w:val="0"/>
-        </w:rPr>
-        <w:t xml:space="preserve"/>
-      </w:r>
-      <w:r>
-        <w:rPr>
-          <w:rFonts w:ascii="Arial" w:hAnsi="Arial" w:eastAsia="Arial" w:cs="Arial"/>
-          <w:sz w:val="24"/>
-          <w:szCs w:val="24"/>
-          <w:b w:val="0"/>
-          <w:bCs w:val="0"/>
-        </w:rPr>
-        <w:t xml:space="preserve"/>
-      </w:r>
-      <w:r>
-        <w:rPr>
-          <w:rFonts w:ascii="Arial" w:hAnsi="Arial" w:eastAsia="Arial" w:cs="Arial"/>
-          <w:sz w:val="24"/>
-          <w:szCs w:val="24"/>
-          <w:b w:val="0"/>
-          <w:bCs w:val="0"/>
-        </w:rPr>
-        <w:t xml:space="preserve">Buscando testar a eficiência dos cartuchos, o Perito submeteu-os ao teste de tiro, </w:t>
-      </w:r>
-      <w:r>
-        <w:rPr>
-          <w:rFonts w:ascii="Arial" w:hAnsi="Arial" w:eastAsia="Arial" w:cs="Arial"/>
-          <w:sz w:val="24"/>
-          <w:szCs w:val="24"/>
-          <w:b w:val="0"/>
-          <w:bCs w:val="0"/>
-        </w:rPr>
-        <w:t xml:space="preserve">usando a arma encaminhada para exame</w:t>
-      </w:r>
-      <w:r>
-        <w:rPr>
-          <w:rFonts w:ascii="Arial" w:hAnsi="Arial" w:eastAsia="Arial" w:cs="Arial"/>
-          <w:sz w:val="24"/>
-          <w:szCs w:val="24"/>
-          <w:b w:val="0"/>
-          <w:bCs w:val="0"/>
-        </w:rPr>
-        <w:t xml:space="preserve"> e efetuando disparos. Foram observados os funcionamentos normais dos seus componentes, os quais deflagraram as respectivas cargas de projeção ao serem as espoletas percutidas por uma só vez. Os remanescentes foram devidamente descartados. </w:t>
-      </w:r>
-      <w:r>
-        <w:rPr>
-          <w:rFonts w:ascii="Arial" w:hAnsi="Arial" w:eastAsia="Arial" w:cs="Arial"/>
-          <w:sz w:val="24"/>
-          <w:szCs w:val="24"/>
-          <w:b w:val="0"/>
-          <w:bCs w:val="0"/>
-        </w:rPr>
-        <w:t xml:space="preserve"/>
-      </w:r>
-      <w:r>
-        <w:rPr>
-          <w:rFonts w:ascii="Arial" w:hAnsi="Arial" w:eastAsia="Arial" w:cs="Arial"/>
-          <w:sz w:val="24"/>
-          <w:szCs w:val="24"/>
-          <w:b w:val="0"/>
-          <w:bCs w:val="0"/>
-        </w:rPr>
-        <w:t xml:space="preserve">Nestas condições, verificou-se estar a </w:t>
-      </w:r>
-      <w:r>
-        <w:rPr>
-          <w:rFonts w:ascii="Arial" w:hAnsi="Arial" w:eastAsia="Arial" w:cs="Arial"/>
-          <w:sz w:val="24"/>
-          <w:szCs w:val="24"/>
-          <w:b w:val="1"/>
-          <w:bCs w:val="1"/>
-        </w:rPr>
-        <w:t xml:space="preserve">munição Ineficiente para a realização de tiros.</w:t>
-      </w:r>
-    </w:p>
-    <w:p/>
-    <w:p/>
-    <w:p/>
-    <w:p/>
-    <w:p>
-      <w:pPr>
-        <w:pStyle w:val="justify"/>
-      </w:pPr>
-      <w:r>
-        <w:rPr>
-          <w:rFonts w:ascii="Arial" w:hAnsi="Arial" w:eastAsia="Arial" w:cs="Arial"/>
-          <w:sz w:val="24"/>
-          <w:szCs w:val="24"/>
-          <w:b w:val="0"/>
-          <w:bCs w:val="0"/>
-        </w:rPr>
-        <w:t xml:space="preserve">Trata-se de </w:t>
-      </w:r>
-      <w:r>
-        <w:rPr>
-          <w:rFonts w:ascii="Arial" w:hAnsi="Arial" w:eastAsia="Arial" w:cs="Arial"/>
-          <w:sz w:val="24"/>
-          <w:szCs w:val="24"/>
-          <w:b w:val="1"/>
-          <w:bCs w:val="1"/>
-          <w:u w:val="single"/>
-        </w:rPr>
-        <w:t xml:space="preserve">quinze cartuchos </w:t>
-      </w:r>
-      <w:r>
-        <w:rPr>
-          <w:rFonts w:ascii="Arial" w:hAnsi="Arial" w:eastAsia="Arial" w:cs="Arial"/>
-          <w:sz w:val="24"/>
-          <w:szCs w:val="24"/>
-          <w:b w:val="0"/>
-          <w:bCs w:val="0"/>
-        </w:rPr>
-        <w:t xml:space="preserve"> próprios para uso em armas de fogo, integralmente descritos no quadro a seguir:</w:t>
-      </w:r>
-      <w:br/>
-    </w:p>
-    <w:tbl>
-      <w:tblGrid>
-        <w:gridCol w:w="450" w:type="dxa"/>
-        <w:gridCol w:w="400" w:type="dxa"/>
-        <w:gridCol w:w="1100" w:type="dxa"/>
-        <w:gridCol w:w="1187" w:type="dxa"/>
-        <w:gridCol w:w="1550" w:type="dxa"/>
-        <w:gridCol w:w="1200" w:type="dxa"/>
-        <w:gridCol w:w="1400" w:type="dxa"/>
-        <w:gridCol w:w="820" w:type="dxa"/>
-        <w:gridCol w:w="1250" w:type="dxa"/>
-      </w:tblGrid>
-      <w:tblPr>
-        <w:tblStyle w:val="tabela"/>
-      </w:tblPr>
-      <w:tr>
-        <w:trPr>
-          <w:trHeight w:val="10" w:hRule="atLeast"/>
-        </w:trPr>
-        <w:tc>
-          <w:tcPr>
-            <w:shd w:val="clear" w:fill="d3d3d3"/>
-          </w:tcPr>
-          <w:p>
-            <w:pPr>
-              <w:jc w:val="center"/>
-            </w:pPr>
-            <w:r>
-              <w:rPr>
-                <w:b w:val="1"/>
-                <w:bCs w:val="1"/>
-              </w:rPr>
-              <w:t xml:space="preserve"> TABELA 12 – DESCRIÇÃO DO(S) CARTUCHO(S) PERCUTIDO E NÃO DEFLAGRADOS</w:t>
-            </w:r>
-          </w:p>
-        </w:tc>
-      </w:tr>
-      <w:tr>
-        <w:trPr>
-          <w:trHeight w:val="10" w:hRule="atLeast"/>
-        </w:trPr>
-        <w:tc>
-          <w:tcPr>
-            <w:tcW w:w="450" w:type="dxa"/>
-          </w:tcPr>
-          <w:p>
-            <w:pPr>
-              <w:jc w:val="center"/>
-            </w:pPr>
-            <w:r>
-              <w:rPr>
-                <w:b w:val="1"/>
-                <w:bCs w:val="1"/>
-              </w:rPr>
-              <w:t xml:space="preserve">Item</w:t>
-            </w:r>
-          </w:p>
-        </w:tc>
-        <w:tc>
-          <w:tcPr>
-            <w:tcW w:w="400" w:type="dxa"/>
-          </w:tcPr>
-          <w:p>
-            <w:pPr>
-              <w:jc w:val="center"/>
-            </w:pPr>
-            <w:r>
-              <w:rPr>
-                <w:b w:val="1"/>
-                <w:bCs w:val="1"/>
-              </w:rPr>
-              <w:t xml:space="preserve">Qtd</w:t>
-            </w:r>
-          </w:p>
-        </w:tc>
-        <w:tc>
-          <w:tcPr>
-            <w:tcW w:w="1100" w:type="dxa"/>
-          </w:tcPr>
-          <w:p>
-            <w:pPr>
-              <w:jc w:val="center"/>
-            </w:pPr>
-            <w:r>
-              <w:rPr>
-                <w:b w:val="1"/>
-                <w:bCs w:val="1"/>
-              </w:rPr>
-              <w:t xml:space="preserve">Calibre Nominal</w:t>
-            </w:r>
-          </w:p>
-        </w:tc>
-        <w:tc>
-          <w:tcPr>
-            <w:tcW w:w="1187" w:type="dxa"/>
-          </w:tcPr>
-          <w:p>
-            <w:pPr>
-              <w:jc w:val="center"/>
-            </w:pPr>
-            <w:r>
-              <w:rPr>
-                <w:b w:val="1"/>
-                <w:bCs w:val="1"/>
-              </w:rPr>
-              <w:t xml:space="preserve">Marca</w:t>
-            </w:r>
-          </w:p>
-        </w:tc>
-        <w:tc>
-          <w:tcPr>
-            <w:tcW w:w="1550" w:type="dxa"/>
-          </w:tcPr>
-          <w:p>
-            <w:pPr>
-              <w:jc w:val="center"/>
-            </w:pPr>
-            <w:r>
-              <w:rPr>
-                <w:b w:val="1"/>
-                <w:bCs w:val="1"/>
-              </w:rPr>
-              <w:t xml:space="preserve">Procedência</w:t>
-            </w:r>
-          </w:p>
-        </w:tc>
-        <w:tc>
-          <w:tcPr>
-            <w:tcW w:w="1200" w:type="dxa"/>
-          </w:tcPr>
-          <w:p>
-            <w:pPr>
-              <w:jc w:val="center"/>
-            </w:pPr>
-            <w:r>
-              <w:rPr>
-                <w:b w:val="1"/>
-                <w:bCs w:val="1"/>
-              </w:rPr>
-              <w:t xml:space="preserve">Espoleta</w:t>
-            </w:r>
-          </w:p>
-        </w:tc>
-        <w:tc>
-          <w:tcPr>
-            <w:tcW w:w="1400" w:type="dxa"/>
-          </w:tcPr>
-          <w:p>
-            <w:pPr>
-              <w:jc w:val="center"/>
-            </w:pPr>
-            <w:r>
-              <w:rPr>
-                <w:b w:val="1"/>
-                <w:bCs w:val="1"/>
-              </w:rPr>
-              <w:t xml:space="preserve">Estojo (Lote)</w:t>
-            </w:r>
-          </w:p>
-        </w:tc>
-        <w:tc>
-          <w:tcPr>
-            <w:tcW w:w="820" w:type="dxa"/>
-          </w:tcPr>
-          <w:p>
-            <w:pPr>
-              <w:jc w:val="center"/>
-            </w:pPr>
-            <w:r>
-              <w:rPr>
-                <w:b w:val="1"/>
-                <w:bCs w:val="1"/>
-              </w:rPr>
-              <w:t xml:space="preserve">Projétil</w:t>
-            </w:r>
-          </w:p>
-        </w:tc>
-        <w:tc>
-          <w:tcPr>
-            <w:tcW w:w="1250" w:type="dxa"/>
-          </w:tcPr>
-          <w:p>
-            <w:pPr>
-              <w:jc w:val="center"/>
-            </w:pPr>
-            <w:r>
-              <w:rPr>
-                <w:b w:val="1"/>
-                <w:bCs w:val="1"/>
-              </w:rPr>
-              <w:t xml:space="preserve">Condição Observação</w:t>
-            </w:r>
-          </w:p>
-        </w:tc>
-      </w:tr>
-      <w:tr>
-        <w:trPr/>
-        <w:tc>
-          <w:tcPr>
-            <w:tcW w:w="400" w:type="dxa"/>
-          </w:tcPr>
-          <w:p>
-            <w:pPr>
-              <w:jc w:val="center"/>
-            </w:pPr>
-            <w:r>
-              <w:rPr/>
-              <w:t xml:space="preserve">4</w:t>
-            </w:r>
-          </w:p>
-        </w:tc>
-        <w:tc>
-          <w:tcPr>
-            <w:tcW w:w="400" w:type="dxa"/>
-          </w:tcPr>
-          <w:p>
-            <w:pPr>
-              <w:jc w:val="center"/>
-            </w:pPr>
-            <w:r>
-              <w:rPr/>
-              <w:t xml:space="preserve">15</w:t>
-            </w:r>
-          </w:p>
-        </w:tc>
-        <w:tc>
-          <w:tcPr>
-            <w:tcW w:w="1100" w:type="dxa"/>
-          </w:tcPr>
-          <w:p>
-            <w:pPr>
-              <w:jc w:val="center"/>
-            </w:pPr>
-            <w:r>
-              <w:rPr/>
-              <w:t xml:space="preserve">.22 LR</w:t>
-            </w:r>
-          </w:p>
-        </w:tc>
-        <w:tc>
-          <w:tcPr>
-            <w:tcW w:w="1187" w:type="dxa"/>
-          </w:tcPr>
-          <w:p>
-            <w:pPr>
-              <w:jc w:val="center"/>
-            </w:pPr>
-            <w:r>
-              <w:rPr/>
-              <w:t xml:space="preserve">AGUILA</w:t>
-            </w:r>
-          </w:p>
-        </w:tc>
-        <w:tc>
-          <w:tcPr>
-            <w:tcW w:w="1600" w:type="dxa"/>
-          </w:tcPr>
-          <w:p>
-            <w:pPr>
-              <w:jc w:val="center"/>
-            </w:pPr>
-            <w:r>
-              <w:rPr/>
-              <w:t xml:space="preserve">MEXICANA</w:t>
-            </w:r>
-          </w:p>
-        </w:tc>
-        <w:tc>
-          <w:tcPr>
-            <w:tcW w:w="1100" w:type="dxa"/>
-          </w:tcPr>
-          <w:p>
-            <w:pPr>
-              <w:jc w:val="center"/>
-            </w:pPr>
-            <w:r>
-              <w:rPr/>
-              <w:t xml:space="preserve">NIQUELADA</w:t>
-            </w:r>
-          </w:p>
-        </w:tc>
-        <w:tc>
-          <w:tcPr>
-            <w:tcW w:w="1400" w:type="dxa"/>
-          </w:tcPr>
-          <w:p>
-            <w:pPr>
-              <w:jc w:val="center"/>
-            </w:pPr>
-            <w:r>
-              <w:rPr/>
-              <w:t xml:space="preserve">NIQUELADO</w:t>
-            </w:r>
-          </w:p>
-          <w:p>
-            <w:pPr>
-              <w:jc w:val="center"/>
-            </w:pPr>
-            <w:r>
-              <w:rPr/>
-              <w:t xml:space="preserve"/>
-            </w:r>
-          </w:p>
-        </w:tc>
-        <w:tc>
-          <w:tcPr>
-            <w:tcW w:w="820" w:type="dxa"/>
-          </w:tcPr>
-          <w:p>
-            <w:pPr>
-              <w:jc w:val="center"/>
-            </w:pPr>
-            <w:r>
-              <w:rPr/>
-              <w:t xml:space="preserve">BALINS CHT</w:t>
-            </w:r>
-          </w:p>
-        </w:tc>
-        <w:tc>
-          <w:tcPr>
-            <w:tcW w:w="1250" w:type="dxa"/>
-          </w:tcPr>
-          <w:p>
-            <w:pPr>
-              <w:jc w:val="center"/>
-            </w:pPr>
-            <w:r>
-              <w:rPr/>
-              <w:t xml:space="preserve">PERCUTIDO E NÃO DEFLAGRADO</w:t>
-            </w:r>
-          </w:p>
-          <w:p>
-            <w:pPr>
-              <w:jc w:val="center"/>
-            </w:pPr>
-            <w:r>
-              <w:rPr/>
-              <w:t xml:space="preserve"/>
-            </w:r>
-          </w:p>
-        </w:tc>
-      </w:tr>
-      <w:tr>
-        <w:trPr>
-          <w:trHeight w:val="10" w:hRule="atLeast"/>
-        </w:trPr>
-        <w:tc>
-          <w:tcPr/>
-          <w:p>
-            <w:pPr/>
-            <w:r>
-              <w:rPr>
-                <w:sz w:val="18"/>
-                <w:szCs w:val="18"/>
-                <w:b w:val="1"/>
-                <w:bCs w:val="1"/>
-              </w:rPr>
-              <w:t xml:space="preserve">Legenda:</w:t>
-            </w:r>
-          </w:p>
-          <w:p>
-            <w:pPr/>
-            <w:r>
-              <w:rPr>
-                <w:sz w:val="16"/>
-                <w:szCs w:val="16"/>
-                <w:b w:val="0"/>
-                <w:bCs w:val="0"/>
-              </w:rPr>
-              <w:t xml:space="preserve">BALINS CHT (Ø5mm)</w:t>
-            </w:r>
-          </w:p>
-        </w:tc>
-      </w:tr>
-    </w:tbl>
-    <w:p/>
-    <w:p>
-      <w:pPr>
-        <w:pStyle w:val="justify"/>
-      </w:pPr>
-      <w:r>
-        <w:rPr>
-          <w:rFonts w:ascii="Arial" w:hAnsi="Arial" w:eastAsia="Arial" w:cs="Arial"/>
-          <w:sz w:val="24"/>
-          <w:szCs w:val="24"/>
-          <w:b w:val="0"/>
-          <w:bCs w:val="0"/>
-        </w:rPr>
-        <w:t xml:space="preserve"/>
-      </w:r>
-      <w:r>
-        <w:rPr>
-          <w:rFonts w:ascii="Arial" w:hAnsi="Arial" w:eastAsia="Arial" w:cs="Arial"/>
-          <w:sz w:val="24"/>
-          <w:szCs w:val="24"/>
-          <w:b w:val="0"/>
-          <w:bCs w:val="0"/>
-        </w:rPr>
-        <w:t xml:space="preserve"/>
-      </w:r>
-      <w:r>
-        <w:rPr>
-          <w:rFonts w:ascii="Arial" w:hAnsi="Arial" w:eastAsia="Arial" w:cs="Arial"/>
-          <w:sz w:val="24"/>
-          <w:szCs w:val="24"/>
-          <w:b w:val="0"/>
-          <w:bCs w:val="0"/>
-        </w:rPr>
-        <w:t xml:space="preserve">Os cartuchos percutidos e não deflagados não tiveram sua eficiência testada, </w:t>
-      </w:r>
-      <w:r>
-        <w:rPr>
-          <w:rFonts w:ascii="Arial" w:hAnsi="Arial" w:eastAsia="Arial" w:cs="Arial"/>
-          <w:sz w:val="24"/>
-          <w:szCs w:val="24"/>
-          <w:b w:val="0"/>
-          <w:bCs w:val="0"/>
-        </w:rPr>
-        <w:t xml:space="preserve"/>
-      </w:r>
-      <w:r>
-        <w:rPr>
-          <w:rFonts w:ascii="Arial" w:hAnsi="Arial" w:eastAsia="Arial" w:cs="Arial"/>
-          <w:sz w:val="24"/>
-          <w:szCs w:val="24"/>
-          <w:b w:val="0"/>
-          <w:bCs w:val="0"/>
-        </w:rPr>
-        <w:t xml:space="preserve">sendo preservados para eventual exame complementar e servindo também como da intenção de tiro.</w:t>
-      </w:r>
-      <w:r>
-        <w:rPr>
-          <w:rFonts w:ascii="Arial" w:hAnsi="Arial" w:eastAsia="Arial" w:cs="Arial"/>
-          <w:sz w:val="24"/>
-          <w:szCs w:val="24"/>
-          <w:b w:val="0"/>
-          <w:bCs w:val="0"/>
-        </w:rPr>
-        <w:t xml:space="preserve"/>
-      </w:r>
-    </w:p>
-    <w:p/>
-    <w:p/>
-    <w:tbl>
-      <w:tblGrid>
-        <w:gridCol/>
-        <w:gridCol/>
-      </w:tblGrid>
-      <w:tblPr>
-        <w:tblStyle w:val="tabela2img"/>
-      </w:tblPr>
-      <w:tr>
-        <w:trPr>
-          <w:trHeight w:val="10" w:hRule="atLeast"/>
-          <w:tblHeader w:val="1"/>
-        </w:trPr>
-        <w:tc>
-          <w:tcPr>
-            <w:shd w:val="clear" w:fill="d3d3d3"/>
-          </w:tcPr>
-          <w:p>
-            <w:pPr>
-              <w:jc w:val="center"/>
-            </w:pPr>
-            <w:r>
-              <w:rPr>
-                <w:b w:val="1"/>
-                <w:bCs w:val="1"/>
-              </w:rPr>
-              <w:t xml:space="preserve">Tabela 13 Tomada(s) fotográfica(s) Cartucho(s) Lacre 4545</w:t>
-            </w:r>
-          </w:p>
-        </w:tc>
-      </w:tr>
-      <w:tr>
-        <w:trPr>
-          <w:trHeight w:val="10" w:hRule="atLeast"/>
-        </w:trPr>
-        <w:tc>
-          <w:tcPr/>
-          <w:p>
-            <w:pPr>
-              <w:jc w:val="center"/>
-            </w:pPr>
-            <w:r>
-              <w:pict>
-                <v:shape type="#_x0000_t75" style="width:220pt; height:82.980472764645pt; margin-left:0pt; margin-top:0pt; mso-position-horizontal:left; mso-position-vertical:top; mso-position-horizontal-relative:char; mso-position-vertical-relative:line;">
                   <w10:wrap type="inline"/>
                   <v:imagedata r:id="rId11" o:title=""/>
                 </v:shape>
@@ -3839,7 +3130,7 @@
                 <w:b w:val="1"/>
                 <w:bCs w:val="1"/>
               </w:rPr>
-              <w:t xml:space="preserve">Base-Cartucho(s) calibre .22 LR</w:t>
+              <w:t xml:space="preserve">Base-Cartucho(s) calibre .40 S&amp;W</w:t>
             </w:r>
           </w:p>
         </w:tc>
@@ -3851,7 +3142,7 @@
             </w:pPr>
             <w:r>
               <w:pict>
-                <v:shape type="#_x0000_t75" style="width:220pt; height:115.71725571726pt; margin-left:0pt; margin-top:0pt; mso-position-horizontal:left; mso-position-vertical:top; mso-position-horizontal-relative:char; mso-position-vertical-relative:line;">
+                <v:shape type="#_x0000_t75" style="width:220pt; height:220pt; margin-left:0pt; margin-top:0pt; mso-position-horizontal:left; mso-position-vertical:top; mso-position-horizontal-relative:char; mso-position-vertical-relative:line;">
                   <w10:wrap type="inline"/>
                   <v:imagedata r:id="rId12" o:title=""/>
                 </v:shape>
@@ -3867,7 +3158,7 @@
                 <w:b w:val="1"/>
                 <w:bCs w:val="1"/>
               </w:rPr>
-              <w:t xml:space="preserve">Lateral-Cartucho(s) calibre .22 LR</w:t>
+              <w:t xml:space="preserve">Lateral-Cartucho(s) calibre .40 S&amp;W</w:t>
             </w:r>
           </w:p>
         </w:tc>
@@ -3923,7 +3214,7 @@
           <w:b w:val="0"/>
           <w:bCs w:val="0"/>
         </w:rPr>
-        <w:t xml:space="preserve">provenientes de cartuchos próprios para uso em armas de fogo, percutido e deflagrado, integralmente descritos no quadro a seguir:</w:t>
+        <w:t xml:space="preserve">provenientes de cartuchos próprios para uso em armas de fogo, intacto, integralmente descritos no quadro a seguir:</w:t>
       </w:r>
     </w:p>
     <w:p/>
@@ -3958,7 +3249,7 @@
                 <w:b w:val="1"/>
                 <w:bCs w:val="1"/>
               </w:rPr>
-              <w:t xml:space="preserve"> TABELA 14 – DESCRIÇÃO DOS ESTOJOS</w:t>
+              <w:t xml:space="preserve"> TABELA 10 – DESCRIÇÃO DOS ESTOJOS</w:t>
             </w:r>
           </w:p>
         </w:tc>
@@ -4187,6 +3478,7 @@
       </w:pPr>
     </w:p>
     <w:p/>
+    <w:p/>
     <w:p>
       <w:pPr>
         <w:pStyle w:val="justify"/>
@@ -4241,45 +3533,6 @@
           <w:bCs w:val="0"/>
         </w:rPr>
         <w:t xml:space="preserve">•   cartucho(s) item 1 encontrava(m)-se eficiente(s) para a realização de tiros.</w:t>
-      </w:r>
-    </w:p>
-    <w:p>
-      <w:pPr/>
-      <w:r>
-        <w:rPr>
-          <w:rFonts w:ascii="Arial" w:hAnsi="Arial" w:eastAsia="Arial" w:cs="Arial"/>
-          <w:sz w:val="24"/>
-          <w:szCs w:val="24"/>
-          <w:b w:val="0"/>
-          <w:bCs w:val="0"/>
-        </w:rPr>
-        <w:t xml:space="preserve">•   cartucho(s) item 2 encontrava(m)-se eficiente(s) para a realização de tiros.</w:t>
-      </w:r>
-    </w:p>
-    <w:p>
-      <w:pPr/>
-      <w:r>
-        <w:rPr>
-          <w:rFonts w:ascii="Arial" w:hAnsi="Arial" w:eastAsia="Arial" w:cs="Arial"/>
-          <w:sz w:val="24"/>
-          <w:szCs w:val="24"/>
-          <w:b w:val="0"/>
-          <w:bCs w:val="0"/>
-        </w:rPr>
-        <w:t xml:space="preserve">•   cartucho(s) item 3 encontrava(m)-se ineficiente(s) para a realização de tiros.</w:t>
-      </w:r>
-    </w:p>
-    <w:p>
-      <w:pPr/>
-      <w:r>
-        <w:rPr>
-          <w:rFonts w:ascii="Arial" w:hAnsi="Arial" w:eastAsia="Arial" w:cs="Arial"/>
-          <w:sz w:val="24"/>
-          <w:szCs w:val="24"/>
-          <w:b w:val="0"/>
-          <w:bCs w:val="0"/>
-        </w:rPr>
-        <w:t xml:space="preserve">•   cartucho(s) item 4 não tiveram sua eficiência testada e foram preservados para eventual exame futuro ou indexação.</w:t>
       </w:r>
     </w:p>
     <w:p/>
@@ -4310,7 +3563,7 @@
           <w:b w:val="0"/>
           <w:bCs w:val="0"/>
         </w:rPr>
-        <w:t xml:space="preserve">O material descrito neste documento, após examinado, foi devidamente identificado, embalado e lacrado com o(s) lacre(s) nº 777 (Arma AF-A), nº 999 (Cartucho percutido e não deflagrado),  nº  (Estojo percutido e deflagrado), conforme requerido pelos artigos 158-A a 158-F do Código de Processo Penal (Lei nº 13.964/2019), e encaminhado para a Central de Custódia da Polícia Científica do Paraná.</w:t>
+        <w:t xml:space="preserve">O material descrito neste documento, após examinado, foi devidamente identificado, embalado e lacrado com o(s) lacre(s) nº 777 (Arma AF-A), nº  (Estojo percutido e deflagrado), conforme requerido pelos artigos 158-A a 158-F do Código de Processo Penal (Lei nº 13.964/2019), e encaminhado para a Central de Custódia da Polícia Científica do Paraná.</w:t>
       </w:r>
     </w:p>
     <w:p/>

</xml_diff>